<commit_message>
- integrated newest changes from Corey
Signed-off-by: Sandro Lange <tristan@gmx.com>
</commit_message>
<xml_diff>
--- a/Touch2Pc Printer for Windows.docx
+++ b/Touch2Pc Printer for Windows.docx
@@ -111,7 +111,15 @@
         </w:numPr>
       </w:pPr>
       <w:r>
-        <w:t>Select an output printer to send print jobs. If you wish to instead "print to PDF" without printing to a physical printer, select the option "[None - Only Generate PDF]".</w:t>
+        <w:t xml:space="preserve">If you want to print to a physical printer, select the printer from one of the drop down boxes that corresponds to the capabilities of that printer (if you have a Simplex printer that prints Color, select that printer for the “Simplex/Color” drop-down).  When you print from the </w:t>
+      </w:r>
+      <w:proofErr w:type="spellStart"/>
+      <w:r>
+        <w:t>TouchPad</w:t>
+      </w:r>
+      <w:proofErr w:type="spellEnd"/>
+      <w:r>
+        <w:t xml:space="preserve"> and specify 1-sided color printing, the print job will be printed on the “Simplex/Color” printer that you selected.  You can support up to four different printing “profiles” by selecting different printers to handle jobs that require different capabilities.</w:t>
       </w:r>
     </w:p>
     <w:p>
@@ -123,7 +131,19 @@
         </w:numPr>
       </w:pPr>
       <w:r>
-        <w:t xml:space="preserve">If you are only “printing to PDF”, then select an Output Folder where you wish to save your print jobs. It might be convenient to set your Output Folder to your </w:t>
+        <w:t>If you are only “printing to PDF”,</w:t>
+      </w:r>
+      <w:r>
+        <w:t xml:space="preserve"> check the check box labeled “Print to PDF only”</w:t>
+      </w:r>
+      <w:r>
+        <w:t xml:space="preserve">. </w:t>
+      </w:r>
+      <w:r>
+        <w:t xml:space="preserve"> This will disable the drop down boxes for the output printer.  All PDF files are still in color (there’s no way to force black and white PDFs) .</w:t>
+      </w:r>
+      <w:r>
+        <w:t xml:space="preserve">It might be convenient to set your Output Folder to your </w:t>
       </w:r>
       <w:proofErr w:type="spellStart"/>
       <w:r>
@@ -240,7 +260,10 @@
         </w:numPr>
       </w:pPr>
       <w:r>
-        <w:t>Click on “Add or remove printer”.</w:t>
+        <w:t xml:space="preserve">Tap </w:t>
+      </w:r>
+      <w:r>
+        <w:t>on “Add or remove printer”.</w:t>
       </w:r>
     </w:p>
     <w:p>
@@ -252,7 +275,13 @@
         </w:numPr>
       </w:pPr>
       <w:r>
-        <w:t>Type in the IP address of your computer. If you’re not sure of your IP address, open a command prompt and type “</w:t>
+        <w:t xml:space="preserve">Type in the IP address of your computer. If you’re not sure of your IP address, open a command prompt </w:t>
+      </w:r>
+      <w:r>
+        <w:t xml:space="preserve">on your computer </w:t>
+      </w:r>
+      <w:r>
+        <w:t>and type “</w:t>
       </w:r>
       <w:proofErr w:type="spellStart"/>
       <w:r>
@@ -294,34 +323,6 @@
       <w:r>
         <w:t xml:space="preserve"> to your computer!</w:t>
       </w:r>
-    </w:p>
-    <w:p>
-      <w:pPr>
-        <w:rPr>
-          <w:b/>
-        </w:rPr>
-      </w:pPr>
-    </w:p>
-    <w:p>
-      <w:pPr>
-        <w:rPr>
-          <w:b/>
-        </w:rPr>
-      </w:pPr>
-    </w:p>
-    <w:p>
-      <w:pPr>
-        <w:rPr>
-          <w:b/>
-        </w:rPr>
-      </w:pPr>
-    </w:p>
-    <w:p>
-      <w:pPr>
-        <w:rPr>
-          <w:b/>
-        </w:rPr>
-      </w:pPr>
     </w:p>
     <w:p>
       <w:pPr>

</xml_diff>

<commit_message>
Latest changes by Corey, using Ghostscript instead of a PDF viewer (like Adobe)
Signed-off-by: Sandro Lange <tristan@gmx.com>
</commit_message>
<xml_diff>
--- a/Touch2Pc Printer for Windows.docx
+++ b/Touch2Pc Printer for Windows.docx
@@ -166,33 +166,12 @@
       <w:pPr>
         <w:pStyle w:val="ListParagraph"/>
         <w:numPr>
-          <w:ilvl w:val="1"/>
+          <w:ilvl w:val="0"/>
           <w:numId w:val="1"/>
         </w:numPr>
       </w:pPr>
       <w:r>
-        <w:t>If you wish to print to a physical printer, then you must select a PDF program to print with.  Click the “Browse…” button for the PDF Program Path and search for AcroRd32.exe (Adobe Reader executable).  Generally, the path for AcroRd32.exe is something similar to “C:\Program Files</w:t>
-      </w:r>
-      <w:r>
-        <w:t>\Adobe\Reader 10.0\Reader</w:t>
-      </w:r>
-      <w:r>
-        <w:t>\AcroRd32.exe”</w:t>
-      </w:r>
-    </w:p>
-    <w:p>
-      <w:pPr>
-        <w:pStyle w:val="ListParagraph"/>
-        <w:numPr>
-          <w:ilvl w:val="1"/>
-          <w:numId w:val="1"/>
-        </w:numPr>
-      </w:pPr>
-      <w:r>
-        <w:t>If you use a</w:t>
-      </w:r>
-      <w:r>
-        <w:t xml:space="preserve"> different PDF program, see the “Advanced Setup” section</w:t>
+        <w:t>Click “Save”.</w:t>
       </w:r>
     </w:p>
     <w:p>
@@ -204,7 +183,7 @@
         </w:numPr>
       </w:pPr>
       <w:r>
-        <w:t>Click “Save”.</w:t>
+        <w:t>Click “Start”.  This will start the Touch2Pc Printer server.</w:t>
       </w:r>
     </w:p>
     <w:p>
@@ -216,7 +195,7 @@
         </w:numPr>
       </w:pPr>
       <w:r>
-        <w:t>Click “Start”.  This will start the Touch2Pc Printer server.</w:t>
+        <w:t>If a firewall warning dialog appears, be sure to allow Touch2Pc Printer network access (allow the firewall exception).</w:t>
       </w:r>
     </w:p>
     <w:p>
@@ -228,7 +207,15 @@
         </w:numPr>
       </w:pPr>
       <w:r>
-        <w:t>If a firewall warning dialog appears, be sure to allow Touch2Pc Printer network access (allow the firewall exception).</w:t>
+        <w:t xml:space="preserve">On the </w:t>
+      </w:r>
+      <w:proofErr w:type="spellStart"/>
+      <w:r>
+        <w:t>TouchPad</w:t>
+      </w:r>
+      <w:proofErr w:type="spellEnd"/>
+      <w:r>
+        <w:t>, open the Printer Settings application.</w:t>
       </w:r>
     </w:p>
     <w:p>
@@ -240,15 +227,10 @@
         </w:numPr>
       </w:pPr>
       <w:r>
-        <w:t xml:space="preserve">On the </w:t>
-      </w:r>
-      <w:proofErr w:type="spellStart"/>
-      <w:r>
-        <w:t>TouchPad</w:t>
-      </w:r>
-      <w:proofErr w:type="spellEnd"/>
-      <w:r>
-        <w:t>, open the Printer Settings application.</w:t>
+        <w:t xml:space="preserve">Tap </w:t>
+      </w:r>
+      <w:r>
+        <w:t>on “Add or remove printer”.</w:t>
       </w:r>
     </w:p>
     <w:p>
@@ -260,10 +242,21 @@
         </w:numPr>
       </w:pPr>
       <w:r>
-        <w:t xml:space="preserve">Tap </w:t>
-      </w:r>
-      <w:r>
-        <w:t>on “Add or remove printer”.</w:t>
+        <w:t xml:space="preserve">Type in the IP address of your computer. If you’re not sure of your IP address, open a command prompt </w:t>
+      </w:r>
+      <w:r>
+        <w:t xml:space="preserve">on your computer </w:t>
+      </w:r>
+      <w:r>
+        <w:t>and type “</w:t>
+      </w:r>
+      <w:proofErr w:type="spellStart"/>
+      <w:r>
+        <w:t>ipconfig</w:t>
+      </w:r>
+      <w:proofErr w:type="spellEnd"/>
+      <w:r>
+        <w:t>” and then press ENTER.</w:t>
       </w:r>
     </w:p>
     <w:p>
@@ -275,21 +268,7 @@
         </w:numPr>
       </w:pPr>
       <w:r>
-        <w:t xml:space="preserve">Type in the IP address of your computer. If you’re not sure of your IP address, open a command prompt </w:t>
-      </w:r>
-      <w:r>
-        <w:t xml:space="preserve">on your computer </w:t>
-      </w:r>
-      <w:r>
-        <w:t>and type “</w:t>
-      </w:r>
-      <w:proofErr w:type="spellStart"/>
-      <w:r>
-        <w:t>ipconfig</w:t>
-      </w:r>
-      <w:proofErr w:type="spellEnd"/>
-      <w:r>
-        <w:t>” and then press ENTER.</w:t>
+        <w:t>You can name the printer whatever you want.</w:t>
       </w:r>
     </w:p>
     <w:p>
@@ -301,18 +280,6 @@
         </w:numPr>
       </w:pPr>
       <w:r>
-        <w:t>You can name the printer whatever you want.</w:t>
-      </w:r>
-    </w:p>
-    <w:p>
-      <w:pPr>
-        <w:pStyle w:val="ListParagraph"/>
-        <w:numPr>
-          <w:ilvl w:val="0"/>
-          <w:numId w:val="1"/>
-        </w:numPr>
-      </w:pPr>
-      <w:r>
         <w:t xml:space="preserve">You should now be able to send print jobs from the </w:t>
       </w:r>
       <w:proofErr w:type="spellStart"/>
@@ -341,74 +308,17 @@
         <w:rPr>
           <w:b/>
         </w:rPr>
+        <w:t>Advanced Setup</w:t>
+      </w:r>
+    </w:p>
+    <w:p>
+      <w:r>
+        <w:t>To have the print server start on application start-up, check the “Start server upon application start” check box.</w:t>
+      </w:r>
+    </w:p>
+    <w:p>
+      <w:r>
         <w:lastRenderedPageBreak/>
-        <w:t>Advanced Setup</w:t>
-      </w:r>
-    </w:p>
-    <w:p>
-      <w:r>
-        <w:t>To have the print server start on application start-up, check the “Start server upon application start” check box.</w:t>
-      </w:r>
-    </w:p>
-    <w:p>
-      <w:r>
-        <w:t xml:space="preserve"> </w:t>
-      </w:r>
-      <w:r>
-        <w:t xml:space="preserve">If you use an alternate PDF reader, you can use it to print the generated PDF file, provided it has command-line options to print PDF files. To use the alternate PDF reader, specify the executable’s path in the PDF Program Path field. Then specify the command line arguments in the PDF Program </w:t>
-      </w:r>
-      <w:proofErr w:type="spellStart"/>
-      <w:r>
-        <w:t>Args</w:t>
-      </w:r>
-      <w:proofErr w:type="spellEnd"/>
-      <w:r>
-        <w:t xml:space="preserve"> field, using the following </w:t>
-      </w:r>
-      <w:r>
-        <w:t>special symbols to represent the file name and printer name:</w:t>
-      </w:r>
-    </w:p>
-    <w:p>
-      <w:pPr>
-        <w:pStyle w:val="ListParagraph"/>
-        <w:numPr>
-          <w:ilvl w:val="0"/>
-          <w:numId w:val="2"/>
-        </w:numPr>
-      </w:pPr>
-      <w:r>
-        <w:t>{0} is used to denote the generated PDF file path</w:t>
-      </w:r>
-    </w:p>
-    <w:p>
-      <w:pPr>
-        <w:pStyle w:val="ListParagraph"/>
-        <w:numPr>
-          <w:ilvl w:val="0"/>
-          <w:numId w:val="2"/>
-        </w:numPr>
-      </w:pPr>
-      <w:r>
-        <w:t>{1} is used to denote the output printer name</w:t>
-      </w:r>
-    </w:p>
-    <w:p>
-      <w:r>
-        <w:t xml:space="preserve"> </w:t>
-      </w:r>
-      <w:r>
-        <w:t xml:space="preserve">If for some reason the alternate PDF reader requires a </w:t>
-      </w:r>
-      <w:r>
-        <w:t>long</w:t>
-      </w:r>
-      <w:r>
-        <w:t xml:space="preserve"> time to print the job, the print job process may time out.  If this occurs frequently, increase the timeout value.</w:t>
-      </w:r>
-    </w:p>
-    <w:p>
-      <w:r>
         <w:t>You can minimize the application and the window will be hidden and a notification icon is added to the system tray.  To restore the application window, double-click the icon in the system tray.</w:t>
       </w:r>
     </w:p>
@@ -539,7 +449,6 @@
         <w:rPr>
           <w:b/>
         </w:rPr>
-        <w:lastRenderedPageBreak/>
         <w:t>Questions/Comments/Feedback?</w:t>
       </w:r>
       <w:proofErr w:type="gramEnd"/>

</xml_diff>